<commit_message>
add new html/js for html page to see orders, seperate the code to 3 parts(logic,db,front)\nadded localstorage
</commit_message>
<xml_diff>
--- a/SigmaPub-README.docx
+++ b/SigmaPub-README.docx
@@ -2045,78 +2045,6 @@
         </w:rPr>
         <w:t xml:space="preserve">תאריך</w:t>
       </w:r>
-      <w:r>
-        <w:rPr>
-          <w:rtl w:val="1"/>
-        </w:rPr>
-        <w:t xml:space="preserve">, </w:t>
-      </w:r>
-      <w:r>
-        <w:rPr>
-          <w:rtl w:val="1"/>
-        </w:rPr>
-        <w:t xml:space="preserve">על</w:t>
-      </w:r>
-      <w:r>
-        <w:rPr>
-          <w:rtl w:val="1"/>
-        </w:rPr>
-        <w:t xml:space="preserve"> </w:t>
-      </w:r>
-      <w:r>
-        <w:rPr>
-          <w:rtl w:val="1"/>
-        </w:rPr>
-        <w:t xml:space="preserve">מנת</w:t>
-      </w:r>
-      <w:r>
-        <w:rPr>
-          <w:rtl w:val="1"/>
-        </w:rPr>
-        <w:t xml:space="preserve"> </w:t>
-      </w:r>
-      <w:r>
-        <w:rPr>
-          <w:rtl w:val="1"/>
-        </w:rPr>
-        <w:t xml:space="preserve">לקלט</w:t>
-      </w:r>
-      <w:r>
-        <w:rPr>
-          <w:rtl w:val="1"/>
-        </w:rPr>
-        <w:t xml:space="preserve"> </w:t>
-      </w:r>
-      <w:r>
-        <w:rPr>
-          <w:rtl w:val="1"/>
-        </w:rPr>
-        <w:t xml:space="preserve">את</w:t>
-      </w:r>
-      <w:r>
-        <w:rPr>
-          <w:rtl w:val="1"/>
-        </w:rPr>
-        <w:t xml:space="preserve"> </w:t>
-      </w:r>
-      <w:r>
-        <w:rPr>
-          <w:rtl w:val="1"/>
-        </w:rPr>
-        <w:t xml:space="preserve">התאריך</w:t>
-      </w:r>
-      <w:r>
-        <w:rPr>
-          <w:rtl w:val="1"/>
-        </w:rPr>
-        <w:t xml:space="preserve"> </w:t>
-      </w:r>
-      <w:r>
-        <w:rPr>
-          <w:rtl w:val="1"/>
-        </w:rPr>
-        <w:t xml:space="preserve">להזמנה</w:t>
-      </w:r>
     </w:p>
     <w:p>
       <w:pPr>
@@ -2158,19 +2086,7 @@
         <w:rPr>
           <w:rtl w:val="1"/>
         </w:rPr>
-        <w:t xml:space="preserve">קלט</w:t>
-      </w:r>
-      <w:r>
-        <w:rPr>
-          <w:rtl w:val="1"/>
-        </w:rPr>
-        <w:t xml:space="preserve"> </w:t>
-      </w:r>
-      <w:r>
-        <w:rPr>
-          <w:rtl w:val="1"/>
-        </w:rPr>
-        <w:t xml:space="preserve">של</w:t>
+        <w:t xml:space="preserve">מסוג</w:t>
       </w:r>
       <w:r>
         <w:rPr>
@@ -2183,78 +2099,6 @@
           <w:rtl w:val="1"/>
         </w:rPr>
         <w:t xml:space="preserve">שעה</w:t>
-      </w:r>
-      <w:r>
-        <w:rPr>
-          <w:rtl w:val="1"/>
-        </w:rPr>
-        <w:t xml:space="preserve">, </w:t>
-      </w:r>
-      <w:r>
-        <w:rPr>
-          <w:rtl w:val="1"/>
-        </w:rPr>
-        <w:t xml:space="preserve">על</w:t>
-      </w:r>
-      <w:r>
-        <w:rPr>
-          <w:rtl w:val="1"/>
-        </w:rPr>
-        <w:t xml:space="preserve"> </w:t>
-      </w:r>
-      <w:r>
-        <w:rPr>
-          <w:rtl w:val="1"/>
-        </w:rPr>
-        <w:t xml:space="preserve">מנת</w:t>
-      </w:r>
-      <w:r>
-        <w:rPr>
-          <w:rtl w:val="1"/>
-        </w:rPr>
-        <w:t xml:space="preserve"> </w:t>
-      </w:r>
-      <w:r>
-        <w:rPr>
-          <w:rtl w:val="1"/>
-        </w:rPr>
-        <w:t xml:space="preserve">לקלוט</w:t>
-      </w:r>
-      <w:r>
-        <w:rPr>
-          <w:rtl w:val="1"/>
-        </w:rPr>
-        <w:t xml:space="preserve"> </w:t>
-      </w:r>
-      <w:r>
-        <w:rPr>
-          <w:rtl w:val="1"/>
-        </w:rPr>
-        <w:t xml:space="preserve">מה</w:t>
-      </w:r>
-      <w:r>
-        <w:rPr>
-          <w:rtl w:val="1"/>
-        </w:rPr>
-        <w:t xml:space="preserve"> </w:t>
-      </w:r>
-      <w:r>
-        <w:rPr>
-          <w:rtl w:val="1"/>
-        </w:rPr>
-        <w:t xml:space="preserve">השעה</w:t>
-      </w:r>
-      <w:r>
-        <w:rPr>
-          <w:rtl w:val="1"/>
-        </w:rPr>
-        <w:t xml:space="preserve"> </w:t>
-      </w:r>
-      <w:r>
-        <w:rPr>
-          <w:rtl w:val="1"/>
-        </w:rPr>
-        <w:t xml:space="preserve">שהוזמנה</w:t>
       </w:r>
     </w:p>
     <w:p>
@@ -2337,66 +2181,6 @@
       </w:r>
       <w:r>
         <w:rPr>
-          <w:rtl w:val="1"/>
-        </w:rPr>
-        <w:t xml:space="preserve">, </w:t>
-      </w:r>
-      <w:r>
-        <w:rPr>
-          <w:rtl w:val="1"/>
-        </w:rPr>
-        <w:t xml:space="preserve">בכדי</w:t>
-      </w:r>
-      <w:r>
-        <w:rPr>
-          <w:rtl w:val="1"/>
-        </w:rPr>
-        <w:t xml:space="preserve"> </w:t>
-      </w:r>
-      <w:r>
-        <w:rPr>
-          <w:rtl w:val="1"/>
-        </w:rPr>
-        <w:t xml:space="preserve">שיהיה</w:t>
-      </w:r>
-      <w:r>
-        <w:rPr>
-          <w:rtl w:val="1"/>
-        </w:rPr>
-        <w:t xml:space="preserve"> </w:t>
-      </w:r>
-      <w:r>
-        <w:rPr>
-          <w:rtl w:val="1"/>
-        </w:rPr>
-        <w:t xml:space="preserve">אייקון</w:t>
-      </w:r>
-      <w:r>
-        <w:rPr>
-          <w:rtl w:val="1"/>
-        </w:rPr>
-        <w:t xml:space="preserve"> </w:t>
-      </w:r>
-      <w:r>
-        <w:rPr>
-          <w:rtl w:val="1"/>
-        </w:rPr>
-        <w:t xml:space="preserve">לאתר</w:t>
-      </w:r>
-      <w:r>
-        <w:rPr>
-          <w:rtl w:val="1"/>
-        </w:rPr>
-        <w:t xml:space="preserve"> </w:t>
-      </w:r>
-      <w:r>
-        <w:rPr>
-          <w:rtl w:val="1"/>
-        </w:rPr>
-        <w:t xml:space="preserve">כשנפתח</w:t>
-      </w:r>
-      <w:r>
-        <w:rPr>
           <w:rtl w:val="0"/>
         </w:rPr>
       </w:r>
@@ -2500,66 +2284,6 @@
         </w:rPr>
         <w:t xml:space="preserve">באתר</w:t>
       </w:r>
-      <w:r>
-        <w:rPr>
-          <w:rtl w:val="1"/>
-        </w:rPr>
-        <w:t xml:space="preserve"> </w:t>
-      </w:r>
-      <w:r>
-        <w:rPr>
-          <w:rtl w:val="1"/>
-        </w:rPr>
-        <w:t xml:space="preserve">בצורה</w:t>
-      </w:r>
-      <w:r>
-        <w:rPr>
-          <w:rtl w:val="1"/>
-        </w:rPr>
-        <w:t xml:space="preserve"> </w:t>
-      </w:r>
-      <w:r>
-        <w:rPr>
-          <w:rtl w:val="1"/>
-        </w:rPr>
-        <w:t xml:space="preserve">של</w:t>
-      </w:r>
-      <w:r>
-        <w:rPr>
-          <w:rtl w:val="1"/>
-        </w:rPr>
-        <w:t xml:space="preserve"> </w:t>
-      </w:r>
-      <w:r>
-        <w:rPr>
-          <w:rtl w:val="1"/>
-        </w:rPr>
-        <w:t xml:space="preserve">עמודה</w:t>
-      </w:r>
-      <w:r>
-        <w:rPr>
-          <w:rtl w:val="1"/>
-        </w:rPr>
-        <w:t xml:space="preserve"> </w:t>
-      </w:r>
-      <w:r>
-        <w:rPr>
-          <w:rtl w:val="1"/>
-        </w:rPr>
-        <w:t xml:space="preserve">ובמרכז</w:t>
-      </w:r>
-      <w:r>
-        <w:rPr>
-          <w:rtl w:val="1"/>
-        </w:rPr>
-        <w:t xml:space="preserve"> </w:t>
-      </w:r>
-      <w:r>
-        <w:rPr>
-          <w:rtl w:val="1"/>
-        </w:rPr>
-        <w:t xml:space="preserve">האתר</w:t>
-      </w:r>
     </w:p>
     <w:p>
       <w:pPr>
@@ -2787,138 +2511,6 @@
         </w:rPr>
         <w:t xml:space="preserve">camelCase</w:t>
       </w:r>
-      <w:r>
-        <w:rPr>
-          <w:rtl w:val="1"/>
-        </w:rPr>
-        <w:t xml:space="preserve"> </w:t>
-      </w:r>
-      <w:r>
-        <w:rPr>
-          <w:rtl w:val="1"/>
-        </w:rPr>
-        <w:t xml:space="preserve">על</w:t>
-      </w:r>
-      <w:r>
-        <w:rPr>
-          <w:rtl w:val="1"/>
-        </w:rPr>
-        <w:t xml:space="preserve"> </w:t>
-      </w:r>
-      <w:r>
-        <w:rPr>
-          <w:rtl w:val="1"/>
-        </w:rPr>
-        <w:t xml:space="preserve">מנת</w:t>
-      </w:r>
-      <w:r>
-        <w:rPr>
-          <w:rtl w:val="1"/>
-        </w:rPr>
-        <w:t xml:space="preserve"> </w:t>
-      </w:r>
-      <w:r>
-        <w:rPr>
-          <w:rtl w:val="1"/>
-        </w:rPr>
-        <w:t xml:space="preserve">שנוכל</w:t>
-      </w:r>
-      <w:r>
-        <w:rPr>
-          <w:rtl w:val="1"/>
-        </w:rPr>
-        <w:t xml:space="preserve"> </w:t>
-      </w:r>
-      <w:r>
-        <w:rPr>
-          <w:rtl w:val="1"/>
-        </w:rPr>
-        <w:t xml:space="preserve">לקרוא</w:t>
-      </w:r>
-      <w:r>
-        <w:rPr>
-          <w:rtl w:val="1"/>
-        </w:rPr>
-        <w:t xml:space="preserve"> </w:t>
-      </w:r>
-      <w:r>
-        <w:rPr>
-          <w:rtl w:val="1"/>
-        </w:rPr>
-        <w:t xml:space="preserve">בצורה</w:t>
-      </w:r>
-      <w:r>
-        <w:rPr>
-          <w:rtl w:val="1"/>
-        </w:rPr>
-        <w:t xml:space="preserve"> </w:t>
-      </w:r>
-      <w:r>
-        <w:rPr>
-          <w:rtl w:val="1"/>
-        </w:rPr>
-        <w:t xml:space="preserve">שתהיה</w:t>
-      </w:r>
-      <w:r>
-        <w:rPr>
-          <w:rtl w:val="1"/>
-        </w:rPr>
-        <w:t xml:space="preserve"> </w:t>
-      </w:r>
-      <w:r>
-        <w:rPr>
-          <w:rtl w:val="1"/>
-        </w:rPr>
-        <w:t xml:space="preserve">נוחה</w:t>
-      </w:r>
-      <w:r>
-        <w:rPr>
-          <w:rtl w:val="1"/>
-        </w:rPr>
-        <w:t xml:space="preserve"> </w:t>
-      </w:r>
-      <w:r>
-        <w:rPr>
-          <w:rtl w:val="1"/>
-        </w:rPr>
-        <w:t xml:space="preserve">לעין</w:t>
-      </w:r>
-      <w:r>
-        <w:rPr>
-          <w:rtl w:val="1"/>
-        </w:rPr>
-        <w:t xml:space="preserve"> </w:t>
-      </w:r>
-      <w:r>
-        <w:rPr>
-          <w:rtl w:val="1"/>
-        </w:rPr>
-        <w:t xml:space="preserve">את</w:t>
-      </w:r>
-      <w:r>
-        <w:rPr>
-          <w:rtl w:val="1"/>
-        </w:rPr>
-        <w:t xml:space="preserve"> </w:t>
-      </w:r>
-      <w:r>
-        <w:rPr>
-          <w:rtl w:val="1"/>
-        </w:rPr>
-        <w:t xml:space="preserve">שמות</w:t>
-      </w:r>
-      <w:r>
-        <w:rPr>
-          <w:rtl w:val="1"/>
-        </w:rPr>
-        <w:t xml:space="preserve"> </w:t>
-      </w:r>
-      <w:r>
-        <w:rPr>
-          <w:rtl w:val="1"/>
-        </w:rPr>
-        <w:t xml:space="preserve">המשתנים</w:t>
-      </w:r>
     </w:p>
     <w:p>
       <w:pPr>
@@ -3014,103 +2606,7 @@
         <w:rPr>
           <w:rtl w:val="1"/>
         </w:rPr>
-        <w:t xml:space="preserve"> </w:t>
-      </w:r>
-      <w:r>
-        <w:rPr>
-          <w:rtl w:val="1"/>
-        </w:rPr>
-        <w:t xml:space="preserve">על</w:t>
-      </w:r>
-      <w:r>
-        <w:rPr>
-          <w:rtl w:val="1"/>
-        </w:rPr>
-        <w:t xml:space="preserve"> </w:t>
-      </w:r>
-      <w:r>
-        <w:rPr>
-          <w:rtl w:val="1"/>
-        </w:rPr>
-        <w:t xml:space="preserve">מנת</w:t>
-      </w:r>
-      <w:r>
-        <w:rPr>
-          <w:rtl w:val="1"/>
-        </w:rPr>
-        <w:t xml:space="preserve"> </w:t>
-      </w:r>
-      <w:r>
-        <w:rPr>
-          <w:rtl w:val="1"/>
-        </w:rPr>
-        <w:t xml:space="preserve">לשמור</w:t>
-      </w:r>
-      <w:r>
-        <w:rPr>
-          <w:rtl w:val="1"/>
-        </w:rPr>
-        <w:t xml:space="preserve"> </w:t>
-      </w:r>
-      <w:r>
-        <w:rPr>
-          <w:rtl w:val="1"/>
-        </w:rPr>
-        <w:t xml:space="preserve">על</w:t>
-      </w:r>
-      <w:r>
-        <w:rPr>
-          <w:rtl w:val="1"/>
-        </w:rPr>
-        <w:t xml:space="preserve"> </w:t>
-      </w:r>
-      <w:r>
-        <w:rPr>
-          <w:rtl w:val="1"/>
-        </w:rPr>
-        <w:t xml:space="preserve">סקופ</w:t>
-      </w:r>
-      <w:r>
-        <w:rPr>
-          <w:rtl w:val="1"/>
-        </w:rPr>
-        <w:t xml:space="preserve"> </w:t>
-      </w:r>
-      <w:r>
-        <w:rPr>
-          <w:rtl w:val="1"/>
-        </w:rPr>
-        <w:t xml:space="preserve">המשתנים</w:t>
-      </w:r>
-      <w:r>
-        <w:rPr>
-          <w:rtl w:val="1"/>
-        </w:rPr>
-        <w:t xml:space="preserve"> </w:t>
-      </w:r>
-      <w:r>
-        <w:rPr>
-          <w:rtl w:val="1"/>
-        </w:rPr>
-        <w:t xml:space="preserve">בהתאם</w:t>
-      </w:r>
-      <w:r>
-        <w:rPr>
-          <w:rtl w:val="1"/>
-        </w:rPr>
-        <w:t xml:space="preserve"> </w:t>
-      </w:r>
-      <w:r>
-        <w:rPr>
-          <w:rtl w:val="1"/>
-        </w:rPr>
-        <w:t xml:space="preserve">לפונק</w:t>
-      </w:r>
-      <w:r>
-        <w:rPr>
-          <w:rtl w:val="1"/>
-        </w:rPr>
-        <w:t xml:space="preserve">'</w:t>
+        <w:t xml:space="preserve">.</w:t>
       </w:r>
     </w:p>
     <w:p>
@@ -3130,108 +2626,6 @@
           <w:rtl w:val="1"/>
         </w:rPr>
         <w:t xml:space="preserve">אינדנטציה</w:t>
-      </w:r>
-      <w:r>
-        <w:rPr>
-          <w:rtl w:val="1"/>
-        </w:rPr>
-        <w:t xml:space="preserve"> - </w:t>
-      </w:r>
-      <w:r>
-        <w:rPr>
-          <w:rtl w:val="1"/>
-        </w:rPr>
-        <w:t xml:space="preserve">על</w:t>
-      </w:r>
-      <w:r>
-        <w:rPr>
-          <w:rtl w:val="1"/>
-        </w:rPr>
-        <w:t xml:space="preserve"> </w:t>
-      </w:r>
-      <w:r>
-        <w:rPr>
-          <w:rtl w:val="1"/>
-        </w:rPr>
-        <w:t xml:space="preserve">מנת</w:t>
-      </w:r>
-      <w:r>
-        <w:rPr>
-          <w:rtl w:val="1"/>
-        </w:rPr>
-        <w:t xml:space="preserve"> </w:t>
-      </w:r>
-      <w:r>
-        <w:rPr>
-          <w:rtl w:val="1"/>
-        </w:rPr>
-        <w:t xml:space="preserve">לשמור</w:t>
-      </w:r>
-      <w:r>
-        <w:rPr>
-          <w:rtl w:val="1"/>
-        </w:rPr>
-        <w:t xml:space="preserve"> </w:t>
-      </w:r>
-      <w:r>
-        <w:rPr>
-          <w:rtl w:val="1"/>
-        </w:rPr>
-        <w:t xml:space="preserve">על</w:t>
-      </w:r>
-      <w:r>
-        <w:rPr>
-          <w:rtl w:val="1"/>
-        </w:rPr>
-        <w:t xml:space="preserve"> </w:t>
-      </w:r>
-      <w:r>
-        <w:rPr>
-          <w:rtl w:val="1"/>
-        </w:rPr>
-        <w:t xml:space="preserve">נוחות</w:t>
-      </w:r>
-      <w:r>
-        <w:rPr>
-          <w:rtl w:val="1"/>
-        </w:rPr>
-        <w:t xml:space="preserve"> </w:t>
-      </w:r>
-      <w:r>
-        <w:rPr>
-          <w:rtl w:val="1"/>
-        </w:rPr>
-        <w:t xml:space="preserve">קריאה</w:t>
-      </w:r>
-      <w:r>
-        <w:rPr>
-          <w:rtl w:val="1"/>
-        </w:rPr>
-        <w:t xml:space="preserve"> </w:t>
-      </w:r>
-      <w:r>
-        <w:rPr>
-          <w:rtl w:val="1"/>
-        </w:rPr>
-        <w:t xml:space="preserve">של</w:t>
-      </w:r>
-      <w:r>
-        <w:rPr>
-          <w:rtl w:val="1"/>
-        </w:rPr>
-        <w:t xml:space="preserve"> </w:t>
-      </w:r>
-      <w:r>
-        <w:rPr>
-          <w:rtl w:val="1"/>
-        </w:rPr>
-        <w:t xml:space="preserve">הפונק</w:t>
-      </w:r>
-      <w:r>
-        <w:rPr>
-          <w:rtl w:val="1"/>
-        </w:rPr>
-        <w:t xml:space="preserve">'</w:t>
       </w:r>
       <w:r>
         <w:rPr>

</xml_diff>